<commit_message>
Addition of notes related to building procedure
</commit_message>
<xml_diff>
--- a/Пояснение к реализации.docx
+++ b/Пояснение к реализации.docx
@@ -189,7 +189,7 @@
                                     <pic:cNvPicPr/>
                                   </pic:nvPicPr>
                                   <pic:blipFill>
-                                    <a:blip r:embed="rId6"/>
+                                    <a:blip r:embed="rId7"/>
                                     <a:stretch>
                                       <a:fillRect/>
                                     </a:stretch>
@@ -343,15 +343,7 @@
           <w:sz w:val="24"/>
           <w:szCs w:val="24"/>
         </w:rPr>
-        <w:t xml:space="preserve">и и </w:t>
-      </w:r>
-      <w:r>
-        <w:rPr>
-          <w:rFonts w:ascii="Times New Roman" w:hAnsi="Times New Roman" w:cs="Times New Roman"/>
-          <w:sz w:val="24"/>
-          <w:szCs w:val="24"/>
-        </w:rPr>
-        <w:t>действие по удалению задачи</w:t>
+        <w:t>и и действие по удалению задачи</w:t>
       </w:r>
       <w:r>
         <w:rPr>
@@ -479,7 +471,7 @@
                                           <pic:cNvPicPr/>
                                         </pic:nvPicPr>
                                         <pic:blipFill>
-                                          <a:blip r:embed="rId7"/>
+                                          <a:blip r:embed="rId8"/>
                                           <a:stretch>
                                             <a:fillRect/>
                                           </a:stretch>
@@ -864,7 +856,7 @@
                                     <pic:cNvPicPr/>
                                   </pic:nvPicPr>
                                   <pic:blipFill>
-                                    <a:blip r:embed="rId10"/>
+                                    <a:blip r:embed="rId11"/>
                                     <a:stretch>
                                       <a:fillRect/>
                                     </a:stretch>
@@ -1032,7 +1024,7 @@
                                           <pic:cNvPicPr/>
                                         </pic:nvPicPr>
                                         <pic:blipFill>
-                                          <a:blip r:embed="rId11"/>
+                                          <a:blip r:embed="rId12"/>
                                           <a:stretch>
                                             <a:fillRect/>
                                           </a:stretch>
@@ -1055,10 +1047,7 @@
                           </w:p>
                           <w:p>
                             <w:r>
-                              <w:t xml:space="preserve">Рис. 3. </w:t>
-                            </w:r>
-                            <w:r>
-                              <w:t>Три рабочих потока</w:t>
+                              <w:t>Рис. 3. Три рабочих потока</w:t>
                             </w:r>
                           </w:p>
                         </w:txbxContent>
@@ -1105,7 +1094,7 @@
                                     <pic:cNvPicPr/>
                                   </pic:nvPicPr>
                                   <pic:blipFill>
-                                    <a:blip r:embed="rId11"/>
+                                    <a:blip r:embed="rId13"/>
                                     <a:stretch>
                                       <a:fillRect/>
                                     </a:stretch>
@@ -1281,7 +1270,7 @@
                                           <pic:cNvPicPr/>
                                         </pic:nvPicPr>
                                         <pic:blipFill>
-                                          <a:blip r:embed="rId12"/>
+                                          <a:blip r:embed="rId14"/>
                                           <a:stretch>
                                             <a:fillRect/>
                                           </a:stretch>
@@ -1351,7 +1340,7 @@
                                     <pic:cNvPicPr/>
                                   </pic:nvPicPr>
                                   <pic:blipFill>
-                                    <a:blip r:embed="rId12"/>
+                                    <a:blip r:embed="rId15"/>
                                     <a:stretch>
                                       <a:fillRect/>
                                     </a:stretch>
@@ -1623,7 +1612,7 @@
                                           <pic:cNvPicPr/>
                                         </pic:nvPicPr>
                                         <pic:blipFill>
-                                          <a:blip r:embed="rId13"/>
+                                          <a:blip r:embed="rId16"/>
                                           <a:stretch>
                                             <a:fillRect/>
                                           </a:stretch>
@@ -1710,7 +1699,7 @@
                                     <pic:cNvPicPr/>
                                   </pic:nvPicPr>
                                   <pic:blipFill>
-                                    <a:blip r:embed="rId16"/>
+                                    <a:blip r:embed="rId17"/>
                                     <a:stretch>
                                       <a:fillRect/>
                                     </a:stretch>
@@ -1901,7 +1890,7 @@
                                           <pic:cNvPicPr/>
                                         </pic:nvPicPr>
                                         <pic:blipFill>
-                                          <a:blip r:embed="rId17"/>
+                                          <a:blip r:embed="rId18"/>
                                           <a:stretch>
                                             <a:fillRect/>
                                           </a:stretch>
@@ -1984,7 +1973,7 @@
                                     <pic:cNvPicPr/>
                                   </pic:nvPicPr>
                                   <pic:blipFill>
-                                    <a:blip r:embed="rId18"/>
+                                    <a:blip r:embed="rId19"/>
                                     <a:stretch>
                                       <a:fillRect/>
                                     </a:stretch>
@@ -2071,8 +2060,1062 @@
           <w:szCs w:val="24"/>
         </w:rPr>
       </w:pPr>
-      <w:bookmarkStart w:id="0" w:name="_GoBack"/>
-      <w:bookmarkEnd w:id="0"/>
+    </w:p>
+    <w:p>
+      <w:pPr>
+        <w:jc w:val="both"/>
+        <w:rPr>
+          <w:rFonts w:ascii="Times New Roman" w:hAnsi="Times New Roman" w:cs="Times New Roman"/>
+          <w:sz w:val="24"/>
+          <w:szCs w:val="24"/>
+        </w:rPr>
+      </w:pPr>
+      <w:r>
+        <w:rPr>
+          <w:rFonts w:ascii="Times New Roman" w:hAnsi="Times New Roman" w:cs="Times New Roman"/>
+          <w:noProof/>
+          <w:sz w:val="24"/>
+          <w:szCs w:val="24"/>
+          <w:lang w:eastAsia="ru-RU"/>
+        </w:rPr>
+        <mc:AlternateContent>
+          <mc:Choice Requires="wps">
+            <w:drawing>
+              <wp:anchor distT="45720" distB="45720" distL="114300" distR="114300" simplePos="0" relativeHeight="251675648" behindDoc="0" locked="0" layoutInCell="1" allowOverlap="1" wp14:anchorId="40E1B668" wp14:editId="2E1F81DC">
+                <wp:simplePos x="0" y="0"/>
+                <wp:positionH relativeFrom="margin">
+                  <wp:align>right</wp:align>
+                </wp:positionH>
+                <wp:positionV relativeFrom="paragraph">
+                  <wp:posOffset>1292860</wp:posOffset>
+                </wp:positionV>
+                <wp:extent cx="5924550" cy="3400425"/>
+                <wp:effectExtent l="0" t="0" r="19050" b="28575"/>
+                <wp:wrapSquare wrapText="bothSides"/>
+                <wp:docPr id="5" name="Надпись 5"/>
+                <wp:cNvGraphicFramePr>
+                  <a:graphicFrameLocks xmlns:a="http://schemas.openxmlformats.org/drawingml/2006/main"/>
+                </wp:cNvGraphicFramePr>
+                <a:graphic xmlns:a="http://schemas.openxmlformats.org/drawingml/2006/main">
+                  <a:graphicData uri="http://schemas.microsoft.com/office/word/2010/wordprocessingShape">
+                    <wps:wsp>
+                      <wps:cNvSpPr txBox="1">
+                        <a:spLocks noChangeArrowheads="1"/>
+                      </wps:cNvSpPr>
+                      <wps:spPr bwMode="auto">
+                        <a:xfrm>
+                          <a:off x="0" y="0"/>
+                          <a:ext cx="5924550" cy="3400425"/>
+                        </a:xfrm>
+                        <a:prstGeom prst="rect">
+                          <a:avLst/>
+                        </a:prstGeom>
+                        <a:solidFill>
+                          <a:srgbClr val="FFFFFF"/>
+                        </a:solidFill>
+                        <a:ln w="9525">
+                          <a:solidFill>
+                            <a:schemeClr val="bg1"/>
+                          </a:solidFill>
+                          <a:miter lim="800000"/>
+                          <a:headEnd/>
+                          <a:tailEnd/>
+                        </a:ln>
+                      </wps:spPr>
+                      <wps:txbx>
+                        <w:txbxContent>
+                          <w:p>
+                            <w:pPr>
+                              <w:jc w:val="center"/>
+                            </w:pPr>
+                            <w:r>
+                              <w:rPr>
+                                <w:noProof/>
+                                <w:lang w:eastAsia="ru-RU"/>
+                              </w:rPr>
+                              <w:drawing>
+                                <wp:inline distT="0" distB="0" distL="0" distR="0" wp14:anchorId="16B00A61" wp14:editId="7A8AE65A">
+                                  <wp:extent cx="5732780" cy="2908935"/>
+                                  <wp:effectExtent l="0" t="0" r="1270" b="5715"/>
+                                  <wp:docPr id="8" name="Рисунок 8"/>
+                                  <wp:cNvGraphicFramePr>
+                                    <a:graphicFrameLocks xmlns:a="http://schemas.openxmlformats.org/drawingml/2006/main" noChangeAspect="1"/>
+                                  </wp:cNvGraphicFramePr>
+                                  <a:graphic xmlns:a="http://schemas.openxmlformats.org/drawingml/2006/main">
+                                    <a:graphicData uri="http://schemas.openxmlformats.org/drawingml/2006/picture">
+                                      <pic:pic xmlns:pic="http://schemas.openxmlformats.org/drawingml/2006/picture">
+                                        <pic:nvPicPr>
+                                          <pic:cNvPr id="1" name=""/>
+                                          <pic:cNvPicPr/>
+                                        </pic:nvPicPr>
+                                        <pic:blipFill>
+                                          <a:blip r:embed="rId20"/>
+                                          <a:stretch>
+                                            <a:fillRect/>
+                                          </a:stretch>
+                                        </pic:blipFill>
+                                        <pic:spPr>
+                                          <a:xfrm>
+                                            <a:off x="0" y="0"/>
+                                            <a:ext cx="5732780" cy="2908935"/>
+                                          </a:xfrm>
+                                          <a:prstGeom prst="rect">
+                                            <a:avLst/>
+                                          </a:prstGeom>
+                                        </pic:spPr>
+                                      </pic:pic>
+                                    </a:graphicData>
+                                  </a:graphic>
+                                </wp:inline>
+                              </w:drawing>
+                            </w:r>
+                          </w:p>
+                          <w:p>
+                            <w:r>
+                              <w:t>Рис. 7</w:t>
+                            </w:r>
+                            <w:r>
+                              <w:t>.</w:t>
+                            </w:r>
+                            <w:r>
+                              <w:t xml:space="preserve">Главное окно программы </w:t>
+                            </w:r>
+                            <w:r>
+                              <w:rPr>
+                                <w:lang w:val="en-US"/>
+                              </w:rPr>
+                              <w:t>cmake</w:t>
+                            </w:r>
+                            <w:r>
+                              <w:t>-</w:t>
+                            </w:r>
+                            <w:r>
+                              <w:rPr>
+                                <w:lang w:val="en-US"/>
+                              </w:rPr>
+                              <w:t>gui</w:t>
+                            </w:r>
+                            <w:r>
+                              <w:t xml:space="preserve"> с выбранными путями источника и сборки</w:t>
+                            </w:r>
+                          </w:p>
+                          <w:p/>
+                        </w:txbxContent>
+                      </wps:txbx>
+                      <wps:bodyPr rot="0" vert="horz" wrap="square" lIns="91440" tIns="45720" rIns="91440" bIns="45720" anchor="t" anchorCtr="0">
+                        <a:noAutofit/>
+                      </wps:bodyPr>
+                    </wps:wsp>
+                  </a:graphicData>
+                </a:graphic>
+                <wp14:sizeRelH relativeFrom="margin">
+                  <wp14:pctWidth>0</wp14:pctWidth>
+                </wp14:sizeRelH>
+                <wp14:sizeRelV relativeFrom="margin">
+                  <wp14:pctHeight>0</wp14:pctHeight>
+                </wp14:sizeRelV>
+              </wp:anchor>
+            </w:drawing>
+          </mc:Choice>
+          <mc:Fallback>
+            <w:pict>
+              <v:shapetype w14:anchorId="40E1B668" id="_x0000_t202" coordsize="21600,21600" o:spt="202" path="m,l,21600r21600,l21600,xe">
+                <v:stroke joinstyle="miter"/>
+                <v:path gradientshapeok="t" o:connecttype="rect"/>
+              </v:shapetype>
+              <v:shape id="Надпись 5" o:spid="_x0000_s1033" type="#_x0000_t202" style="position:absolute;left:0;text-align:left;margin-left:415.3pt;margin-top:101.8pt;width:466.5pt;height:267.75pt;z-index:251675648;visibility:visible;mso-wrap-style:square;mso-width-percent:0;mso-height-percent:0;mso-wrap-distance-left:9pt;mso-wrap-distance-top:3.6pt;mso-wrap-distance-right:9pt;mso-wrap-distance-bottom:3.6pt;mso-position-horizontal:right;mso-position-horizontal-relative:margin;mso-position-vertical:absolute;mso-position-vertical-relative:text;mso-width-percent:0;mso-height-percent:0;mso-width-relative:margin;mso-height-relative:margin;v-text-anchor:top" o:gfxdata="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" strokecolor="white [3212]">
+                <v:textbox>
+                  <w:txbxContent>
+                    <w:p>
+                      <w:pPr>
+                        <w:jc w:val="center"/>
+                      </w:pPr>
+                      <w:r>
+                        <w:rPr>
+                          <w:noProof/>
+                          <w:lang w:eastAsia="ru-RU"/>
+                        </w:rPr>
+                        <w:drawing>
+                          <wp:inline distT="0" distB="0" distL="0" distR="0" wp14:anchorId="16B00A61" wp14:editId="7A8AE65A">
+                            <wp:extent cx="5732780" cy="2908935"/>
+                            <wp:effectExtent l="0" t="0" r="1270" b="5715"/>
+                            <wp:docPr id="8" name="Рисунок 8"/>
+                            <wp:cNvGraphicFramePr>
+                              <a:graphicFrameLocks xmlns:a="http://schemas.openxmlformats.org/drawingml/2006/main" noChangeAspect="1"/>
+                            </wp:cNvGraphicFramePr>
+                            <a:graphic xmlns:a="http://schemas.openxmlformats.org/drawingml/2006/main">
+                              <a:graphicData uri="http://schemas.openxmlformats.org/drawingml/2006/picture">
+                                <pic:pic xmlns:pic="http://schemas.openxmlformats.org/drawingml/2006/picture">
+                                  <pic:nvPicPr>
+                                    <pic:cNvPr id="1" name=""/>
+                                    <pic:cNvPicPr/>
+                                  </pic:nvPicPr>
+                                  <pic:blipFill>
+                                    <a:blip r:embed="rId20"/>
+                                    <a:stretch>
+                                      <a:fillRect/>
+                                    </a:stretch>
+                                  </pic:blipFill>
+                                  <pic:spPr>
+                                    <a:xfrm>
+                                      <a:off x="0" y="0"/>
+                                      <a:ext cx="5732780" cy="2908935"/>
+                                    </a:xfrm>
+                                    <a:prstGeom prst="rect">
+                                      <a:avLst/>
+                                    </a:prstGeom>
+                                  </pic:spPr>
+                                </pic:pic>
+                              </a:graphicData>
+                            </a:graphic>
+                          </wp:inline>
+                        </w:drawing>
+                      </w:r>
+                    </w:p>
+                    <w:p>
+                      <w:r>
+                        <w:t>Рис. 7</w:t>
+                      </w:r>
+                      <w:r>
+                        <w:t>.</w:t>
+                      </w:r>
+                      <w:r>
+                        <w:t xml:space="preserve">Главное окно программы </w:t>
+                      </w:r>
+                      <w:r>
+                        <w:rPr>
+                          <w:lang w:val="en-US"/>
+                        </w:rPr>
+                        <w:t>cmake</w:t>
+                      </w:r>
+                      <w:r>
+                        <w:t>-</w:t>
+                      </w:r>
+                      <w:r>
+                        <w:rPr>
+                          <w:lang w:val="en-US"/>
+                        </w:rPr>
+                        <w:t>gui</w:t>
+                      </w:r>
+                      <w:r>
+                        <w:t xml:space="preserve"> с выбранными путями источника и сборки</w:t>
+                      </w:r>
+                    </w:p>
+                    <w:p/>
+                  </w:txbxContent>
+                </v:textbox>
+                <w10:wrap type="square" anchorx="margin"/>
+              </v:shape>
+            </w:pict>
+          </mc:Fallback>
+        </mc:AlternateContent>
+      </w:r>
+      <w:r>
+        <w:rPr>
+          <w:rFonts w:ascii="Times New Roman" w:hAnsi="Times New Roman" w:cs="Times New Roman"/>
+          <w:sz w:val="24"/>
+          <w:szCs w:val="24"/>
+        </w:rPr>
+        <w:t xml:space="preserve">Сборку проекта можно осуществлять несколькими способами. Одним из них является генерация </w:t>
+      </w:r>
+      <w:r>
+        <w:rPr>
+          <w:rFonts w:ascii="Times New Roman" w:hAnsi="Times New Roman" w:cs="Times New Roman"/>
+          <w:sz w:val="24"/>
+          <w:szCs w:val="24"/>
+          <w:lang w:val="en-US"/>
+        </w:rPr>
+        <w:t>make</w:t>
+      </w:r>
+      <w:r>
+        <w:rPr>
+          <w:rFonts w:ascii="Times New Roman" w:hAnsi="Times New Roman" w:cs="Times New Roman"/>
+          <w:sz w:val="24"/>
+          <w:szCs w:val="24"/>
+        </w:rPr>
+        <w:t xml:space="preserve"> </w:t>
+      </w:r>
+      <w:r>
+        <w:rPr>
+          <w:rFonts w:ascii="Times New Roman" w:hAnsi="Times New Roman" w:cs="Times New Roman"/>
+          <w:sz w:val="24"/>
+          <w:szCs w:val="24"/>
+        </w:rPr>
+        <w:t>–</w:t>
+      </w:r>
+      <w:r>
+        <w:rPr>
+          <w:rFonts w:ascii="Times New Roman" w:hAnsi="Times New Roman" w:cs="Times New Roman"/>
+          <w:sz w:val="24"/>
+          <w:szCs w:val="24"/>
+        </w:rPr>
+        <w:t xml:space="preserve"> </w:t>
+      </w:r>
+      <w:r>
+        <w:rPr>
+          <w:rFonts w:ascii="Times New Roman" w:hAnsi="Times New Roman" w:cs="Times New Roman"/>
+          <w:sz w:val="24"/>
+          <w:szCs w:val="24"/>
+        </w:rPr>
+        <w:t xml:space="preserve">файла для </w:t>
+      </w:r>
+      <w:r>
+        <w:rPr>
+          <w:rFonts w:ascii="Times New Roman" w:hAnsi="Times New Roman" w:cs="Times New Roman"/>
+          <w:sz w:val="24"/>
+          <w:szCs w:val="24"/>
+          <w:lang w:val="en-US"/>
+        </w:rPr>
+        <w:t>Ubuntu</w:t>
+      </w:r>
+      <w:r>
+        <w:rPr>
+          <w:rFonts w:ascii="Times New Roman" w:hAnsi="Times New Roman" w:cs="Times New Roman"/>
+          <w:sz w:val="24"/>
+          <w:szCs w:val="24"/>
+        </w:rPr>
+        <w:t xml:space="preserve"> </w:t>
+      </w:r>
+      <w:r>
+        <w:rPr>
+          <w:rFonts w:ascii="Times New Roman" w:hAnsi="Times New Roman" w:cs="Times New Roman"/>
+          <w:sz w:val="24"/>
+          <w:szCs w:val="24"/>
+        </w:rPr>
+        <w:t xml:space="preserve">при помощи </w:t>
+      </w:r>
+      <w:r>
+        <w:rPr>
+          <w:rFonts w:ascii="Times New Roman" w:hAnsi="Times New Roman" w:cs="Times New Roman"/>
+          <w:sz w:val="24"/>
+          <w:szCs w:val="24"/>
+          <w:lang w:val="en-US"/>
+        </w:rPr>
+        <w:t>cmake</w:t>
+      </w:r>
+      <w:r>
+        <w:rPr>
+          <w:rFonts w:ascii="Times New Roman" w:hAnsi="Times New Roman" w:cs="Times New Roman"/>
+          <w:sz w:val="24"/>
+          <w:szCs w:val="24"/>
+        </w:rPr>
+        <w:t xml:space="preserve">. Для этого потребуется установить </w:t>
+      </w:r>
+      <w:r>
+        <w:rPr>
+          <w:rFonts w:ascii="Times New Roman" w:hAnsi="Times New Roman" w:cs="Times New Roman"/>
+          <w:sz w:val="24"/>
+          <w:szCs w:val="24"/>
+          <w:lang w:val="en-US"/>
+        </w:rPr>
+        <w:t>cmake</w:t>
+      </w:r>
+      <w:r>
+        <w:rPr>
+          <w:rFonts w:ascii="Times New Roman" w:hAnsi="Times New Roman" w:cs="Times New Roman"/>
+          <w:sz w:val="24"/>
+          <w:szCs w:val="24"/>
+        </w:rPr>
+        <w:t>-</w:t>
+      </w:r>
+      <w:r>
+        <w:rPr>
+          <w:rFonts w:ascii="Times New Roman" w:hAnsi="Times New Roman" w:cs="Times New Roman"/>
+          <w:sz w:val="24"/>
+          <w:szCs w:val="24"/>
+          <w:lang w:val="en-US"/>
+        </w:rPr>
+        <w:t>gui</w:t>
+      </w:r>
+      <w:r>
+        <w:rPr>
+          <w:rFonts w:ascii="Times New Roman" w:hAnsi="Times New Roman" w:cs="Times New Roman"/>
+          <w:sz w:val="24"/>
+          <w:szCs w:val="24"/>
+        </w:rPr>
+        <w:t xml:space="preserve">: </w:t>
+      </w:r>
+      <w:r>
+        <w:rPr>
+          <w:rFonts w:ascii="Times New Roman" w:hAnsi="Times New Roman" w:cs="Times New Roman"/>
+          <w:b/>
+          <w:sz w:val="24"/>
+          <w:szCs w:val="24"/>
+          <w:lang w:val="en-US"/>
+        </w:rPr>
+        <w:t>sudo</w:t>
+      </w:r>
+      <w:r>
+        <w:rPr>
+          <w:rFonts w:ascii="Times New Roman" w:hAnsi="Times New Roman" w:cs="Times New Roman"/>
+          <w:b/>
+          <w:sz w:val="24"/>
+          <w:szCs w:val="24"/>
+        </w:rPr>
+        <w:t xml:space="preserve"> </w:t>
+      </w:r>
+      <w:r>
+        <w:rPr>
+          <w:rFonts w:ascii="Times New Roman" w:hAnsi="Times New Roman" w:cs="Times New Roman"/>
+          <w:b/>
+          <w:sz w:val="24"/>
+          <w:szCs w:val="24"/>
+          <w:lang w:val="en-US"/>
+        </w:rPr>
+        <w:t>apt</w:t>
+      </w:r>
+      <w:r>
+        <w:rPr>
+          <w:rFonts w:ascii="Times New Roman" w:hAnsi="Times New Roman" w:cs="Times New Roman"/>
+          <w:b/>
+          <w:sz w:val="24"/>
+          <w:szCs w:val="24"/>
+        </w:rPr>
+        <w:t>-</w:t>
+      </w:r>
+      <w:r>
+        <w:rPr>
+          <w:rFonts w:ascii="Times New Roman" w:hAnsi="Times New Roman" w:cs="Times New Roman"/>
+          <w:b/>
+          <w:sz w:val="24"/>
+          <w:szCs w:val="24"/>
+          <w:lang w:val="en-US"/>
+        </w:rPr>
+        <w:t>get</w:t>
+      </w:r>
+      <w:r>
+        <w:rPr>
+          <w:rFonts w:ascii="Times New Roman" w:hAnsi="Times New Roman" w:cs="Times New Roman"/>
+          <w:b/>
+          <w:sz w:val="24"/>
+          <w:szCs w:val="24"/>
+        </w:rPr>
+        <w:t xml:space="preserve"> </w:t>
+      </w:r>
+      <w:r>
+        <w:rPr>
+          <w:rFonts w:ascii="Times New Roman" w:hAnsi="Times New Roman" w:cs="Times New Roman"/>
+          <w:b/>
+          <w:sz w:val="24"/>
+          <w:szCs w:val="24"/>
+          <w:lang w:val="en-US"/>
+        </w:rPr>
+        <w:t>install</w:t>
+      </w:r>
+      <w:r>
+        <w:rPr>
+          <w:rFonts w:ascii="Times New Roman" w:hAnsi="Times New Roman" w:cs="Times New Roman"/>
+          <w:b/>
+          <w:sz w:val="24"/>
+          <w:szCs w:val="24"/>
+        </w:rPr>
+        <w:t xml:space="preserve"> </w:t>
+      </w:r>
+      <w:r>
+        <w:rPr>
+          <w:rFonts w:ascii="Times New Roman" w:hAnsi="Times New Roman" w:cs="Times New Roman"/>
+          <w:b/>
+          <w:sz w:val="24"/>
+          <w:szCs w:val="24"/>
+          <w:lang w:val="en-US"/>
+        </w:rPr>
+        <w:t>cmake</w:t>
+      </w:r>
+      <w:r>
+        <w:rPr>
+          <w:rFonts w:ascii="Times New Roman" w:hAnsi="Times New Roman" w:cs="Times New Roman"/>
+          <w:b/>
+          <w:sz w:val="24"/>
+          <w:szCs w:val="24"/>
+        </w:rPr>
+        <w:t>-</w:t>
+      </w:r>
+      <w:r>
+        <w:rPr>
+          <w:rFonts w:ascii="Times New Roman" w:hAnsi="Times New Roman" w:cs="Times New Roman"/>
+          <w:b/>
+          <w:sz w:val="24"/>
+          <w:szCs w:val="24"/>
+          <w:lang w:val="en-US"/>
+        </w:rPr>
+        <w:t>gui</w:t>
+      </w:r>
+      <w:r>
+        <w:rPr>
+          <w:rFonts w:ascii="Times New Roman" w:hAnsi="Times New Roman" w:cs="Times New Roman"/>
+          <w:sz w:val="24"/>
+          <w:szCs w:val="24"/>
+        </w:rPr>
+        <w:t xml:space="preserve">. После чего выбрать директорию, в которой находятся исходные </w:t>
+      </w:r>
+      <w:r>
+        <w:rPr>
+          <w:rFonts w:ascii="Times New Roman" w:hAnsi="Times New Roman" w:cs="Times New Roman"/>
+          <w:sz w:val="24"/>
+          <w:szCs w:val="24"/>
+        </w:rPr>
+        <w:t>коды программы и</w:t>
+      </w:r>
+      <w:r>
+        <w:rPr>
+          <w:rFonts w:ascii="Times New Roman" w:hAnsi="Times New Roman" w:cs="Times New Roman"/>
+          <w:sz w:val="24"/>
+          <w:szCs w:val="24"/>
+        </w:rPr>
+        <w:t xml:space="preserve"> директорию, куда производить сборку (рис. 7). Далее нужно нажать на кнопку </w:t>
+      </w:r>
+      <w:r>
+        <w:rPr>
+          <w:rFonts w:ascii="Times New Roman" w:hAnsi="Times New Roman" w:cs="Times New Roman"/>
+          <w:sz w:val="24"/>
+          <w:szCs w:val="24"/>
+          <w:lang w:val="en-US"/>
+        </w:rPr>
+        <w:t>Configure</w:t>
+      </w:r>
+      <w:r>
+        <w:rPr>
+          <w:rFonts w:ascii="Times New Roman" w:hAnsi="Times New Roman" w:cs="Times New Roman"/>
+          <w:sz w:val="24"/>
+          <w:szCs w:val="24"/>
+        </w:rPr>
+        <w:t>. В появившемся окне (рис. 8)</w:t>
+      </w:r>
+      <w:r>
+        <w:rPr>
+          <w:rFonts w:ascii="Times New Roman" w:hAnsi="Times New Roman" w:cs="Times New Roman"/>
+          <w:sz w:val="24"/>
+          <w:szCs w:val="24"/>
+        </w:rPr>
+        <w:t xml:space="preserve"> выбрать </w:t>
+      </w:r>
+      <w:r>
+        <w:rPr>
+          <w:rFonts w:ascii="Times New Roman" w:hAnsi="Times New Roman" w:cs="Times New Roman"/>
+          <w:sz w:val="24"/>
+          <w:szCs w:val="24"/>
+        </w:rPr>
+        <w:t>“</w:t>
+      </w:r>
+      <w:r>
+        <w:rPr>
+          <w:rFonts w:ascii="Times New Roman" w:hAnsi="Times New Roman" w:cs="Times New Roman"/>
+          <w:sz w:val="24"/>
+          <w:szCs w:val="24"/>
+          <w:lang w:val="en-US"/>
+        </w:rPr>
+        <w:t>Unix</w:t>
+      </w:r>
+      <w:r>
+        <w:rPr>
+          <w:rFonts w:ascii="Times New Roman" w:hAnsi="Times New Roman" w:cs="Times New Roman"/>
+          <w:sz w:val="24"/>
+          <w:szCs w:val="24"/>
+        </w:rPr>
+        <w:t xml:space="preserve"> </w:t>
+      </w:r>
+      <w:r>
+        <w:rPr>
+          <w:rFonts w:ascii="Times New Roman" w:hAnsi="Times New Roman" w:cs="Times New Roman"/>
+          <w:sz w:val="24"/>
+          <w:szCs w:val="24"/>
+          <w:lang w:val="en-US"/>
+        </w:rPr>
+        <w:t>Makefiles</w:t>
+      </w:r>
+      <w:r>
+        <w:rPr>
+          <w:rFonts w:ascii="Times New Roman" w:hAnsi="Times New Roman" w:cs="Times New Roman"/>
+          <w:sz w:val="24"/>
+          <w:szCs w:val="24"/>
+        </w:rPr>
+        <w:t>”</w:t>
+      </w:r>
+      <w:r>
+        <w:rPr>
+          <w:rFonts w:ascii="Times New Roman" w:hAnsi="Times New Roman" w:cs="Times New Roman"/>
+          <w:sz w:val="24"/>
+          <w:szCs w:val="24"/>
+        </w:rPr>
+        <w:t xml:space="preserve"> и нажать</w:t>
+      </w:r>
+      <w:r>
+        <w:rPr>
+          <w:rFonts w:ascii="Times New Roman" w:hAnsi="Times New Roman" w:cs="Times New Roman"/>
+          <w:sz w:val="24"/>
+          <w:szCs w:val="24"/>
+        </w:rPr>
+        <w:t xml:space="preserve"> </w:t>
+      </w:r>
+      <w:r>
+        <w:rPr>
+          <w:rFonts w:ascii="Times New Roman" w:hAnsi="Times New Roman" w:cs="Times New Roman"/>
+          <w:sz w:val="24"/>
+          <w:szCs w:val="24"/>
+        </w:rPr>
+        <w:t>“</w:t>
+      </w:r>
+      <w:r>
+        <w:rPr>
+          <w:rFonts w:ascii="Times New Roman" w:hAnsi="Times New Roman" w:cs="Times New Roman"/>
+          <w:sz w:val="24"/>
+          <w:szCs w:val="24"/>
+          <w:lang w:val="en-US"/>
+        </w:rPr>
+        <w:t>Finish</w:t>
+      </w:r>
+      <w:r>
+        <w:rPr>
+          <w:rFonts w:ascii="Times New Roman" w:hAnsi="Times New Roman" w:cs="Times New Roman"/>
+          <w:sz w:val="24"/>
+          <w:szCs w:val="24"/>
+        </w:rPr>
+        <w:t>”</w:t>
+      </w:r>
+      <w:r>
+        <w:rPr>
+          <w:rFonts w:ascii="Times New Roman" w:hAnsi="Times New Roman" w:cs="Times New Roman"/>
+          <w:sz w:val="24"/>
+          <w:szCs w:val="24"/>
+        </w:rPr>
+        <w:t>.</w:t>
+      </w:r>
+    </w:p>
+    <w:p>
+      <w:pPr>
+        <w:rPr>
+          <w:rFonts w:ascii="Times New Roman" w:hAnsi="Times New Roman" w:cs="Times New Roman"/>
+          <w:sz w:val="24"/>
+          <w:szCs w:val="24"/>
+        </w:rPr>
+      </w:pPr>
+      <w:r>
+        <w:rPr>
+          <w:rFonts w:ascii="Times New Roman" w:hAnsi="Times New Roman" w:cs="Times New Roman"/>
+          <w:sz w:val="24"/>
+          <w:szCs w:val="24"/>
+        </w:rPr>
+        <w:br w:type="page"/>
+      </w:r>
+    </w:p>
+    <w:p>
+      <w:pPr>
+        <w:jc w:val="both"/>
+        <w:rPr>
+          <w:rFonts w:ascii="Times New Roman" w:hAnsi="Times New Roman" w:cs="Times New Roman"/>
+          <w:sz w:val="24"/>
+          <w:szCs w:val="24"/>
+        </w:rPr>
+      </w:pPr>
+      <w:r>
+        <w:rPr>
+          <w:rFonts w:ascii="Times New Roman" w:hAnsi="Times New Roman" w:cs="Times New Roman"/>
+          <w:noProof/>
+          <w:sz w:val="24"/>
+          <w:szCs w:val="24"/>
+          <w:lang w:eastAsia="ru-RU"/>
+        </w:rPr>
+        <w:lastRenderedPageBreak/>
+        <mc:AlternateContent>
+          <mc:Choice Requires="wps">
+            <w:drawing>
+              <wp:anchor distT="45720" distB="45720" distL="114300" distR="114300" simplePos="0" relativeHeight="251677696" behindDoc="0" locked="0" layoutInCell="1" allowOverlap="1" wp14:anchorId="526CBC70" wp14:editId="3085ED7B">
+                <wp:simplePos x="0" y="0"/>
+                <wp:positionH relativeFrom="margin">
+                  <wp:align>right</wp:align>
+                </wp:positionH>
+                <wp:positionV relativeFrom="paragraph">
+                  <wp:posOffset>3810</wp:posOffset>
+                </wp:positionV>
+                <wp:extent cx="5924550" cy="3752850"/>
+                <wp:effectExtent l="0" t="0" r="19050" b="19050"/>
+                <wp:wrapSquare wrapText="bothSides"/>
+                <wp:docPr id="15" name="Надпись 15"/>
+                <wp:cNvGraphicFramePr>
+                  <a:graphicFrameLocks xmlns:a="http://schemas.openxmlformats.org/drawingml/2006/main"/>
+                </wp:cNvGraphicFramePr>
+                <a:graphic xmlns:a="http://schemas.openxmlformats.org/drawingml/2006/main">
+                  <a:graphicData uri="http://schemas.microsoft.com/office/word/2010/wordprocessingShape">
+                    <wps:wsp>
+                      <wps:cNvSpPr txBox="1">
+                        <a:spLocks noChangeArrowheads="1"/>
+                      </wps:cNvSpPr>
+                      <wps:spPr bwMode="auto">
+                        <a:xfrm>
+                          <a:off x="0" y="0"/>
+                          <a:ext cx="5924550" cy="3752850"/>
+                        </a:xfrm>
+                        <a:prstGeom prst="rect">
+                          <a:avLst/>
+                        </a:prstGeom>
+                        <a:solidFill>
+                          <a:srgbClr val="FFFFFF"/>
+                        </a:solidFill>
+                        <a:ln w="9525">
+                          <a:solidFill>
+                            <a:schemeClr val="bg1"/>
+                          </a:solidFill>
+                          <a:miter lim="800000"/>
+                          <a:headEnd/>
+                          <a:tailEnd/>
+                        </a:ln>
+                      </wps:spPr>
+                      <wps:txbx>
+                        <w:txbxContent>
+                          <w:p>
+                            <w:pPr>
+                              <w:jc w:val="center"/>
+                            </w:pPr>
+                            <w:r>
+                              <w:rPr>
+                                <w:rFonts w:ascii="Times New Roman" w:hAnsi="Times New Roman" w:cs="Times New Roman"/>
+                                <w:sz w:val="24"/>
+                                <w:szCs w:val="24"/>
+                              </w:rPr>
+                              <w:drawing>
+                                <wp:inline distT="0" distB="0" distL="0" distR="0" wp14:anchorId="53AE5D3F" wp14:editId="633C252F">
+                                  <wp:extent cx="4019550" cy="3178059"/>
+                                  <wp:effectExtent l="0" t="0" r="0" b="3810"/>
+                                  <wp:docPr id="11" name="Рисунок 11"/>
+                                  <wp:cNvGraphicFramePr>
+                                    <a:graphicFrameLocks xmlns:a="http://schemas.openxmlformats.org/drawingml/2006/main" noChangeAspect="1"/>
+                                  </wp:cNvGraphicFramePr>
+                                  <a:graphic xmlns:a="http://schemas.openxmlformats.org/drawingml/2006/main">
+                                    <a:graphicData uri="http://schemas.openxmlformats.org/drawingml/2006/picture">
+                                      <pic:pic xmlns:pic="http://schemas.openxmlformats.org/drawingml/2006/picture">
+                                        <pic:nvPicPr>
+                                          <pic:cNvPr id="1" name=""/>
+                                          <pic:cNvPicPr/>
+                                        </pic:nvPicPr>
+                                        <pic:blipFill>
+                                          <a:blip r:embed="rId21"/>
+                                          <a:stretch>
+                                            <a:fillRect/>
+                                          </a:stretch>
+                                        </pic:blipFill>
+                                        <pic:spPr>
+                                          <a:xfrm>
+                                            <a:off x="0" y="0"/>
+                                            <a:ext cx="4028941" cy="3185484"/>
+                                          </a:xfrm>
+                                          <a:prstGeom prst="rect">
+                                            <a:avLst/>
+                                          </a:prstGeom>
+                                        </pic:spPr>
+                                      </pic:pic>
+                                    </a:graphicData>
+                                  </a:graphic>
+                                </wp:inline>
+                              </w:drawing>
+                            </w:r>
+                          </w:p>
+                          <w:p>
+                            <w:r>
+                              <w:t xml:space="preserve">Рис. </w:t>
+                            </w:r>
+                            <w:r>
+                              <w:t>8</w:t>
+                            </w:r>
+                            <w:r>
+                              <w:t>.</w:t>
+                            </w:r>
+                            <w:r>
+                              <w:t xml:space="preserve"> Окно выбора генератора для проекта</w:t>
+                            </w:r>
+                          </w:p>
+                          <w:p/>
+                        </w:txbxContent>
+                      </wps:txbx>
+                      <wps:bodyPr rot="0" vert="horz" wrap="square" lIns="91440" tIns="45720" rIns="91440" bIns="45720" anchor="t" anchorCtr="0">
+                        <a:noAutofit/>
+                      </wps:bodyPr>
+                    </wps:wsp>
+                  </a:graphicData>
+                </a:graphic>
+                <wp14:sizeRelH relativeFrom="margin">
+                  <wp14:pctWidth>0</wp14:pctWidth>
+                </wp14:sizeRelH>
+                <wp14:sizeRelV relativeFrom="margin">
+                  <wp14:pctHeight>0</wp14:pctHeight>
+                </wp14:sizeRelV>
+              </wp:anchor>
+            </w:drawing>
+          </mc:Choice>
+          <mc:Fallback>
+            <w:pict>
+              <v:shape w14:anchorId="526CBC70" id="Надпись 15" o:spid="_x0000_s1034" type="#_x0000_t202" style="position:absolute;left:0;text-align:left;margin-left:415.3pt;margin-top:.3pt;width:466.5pt;height:295.5pt;z-index:251677696;visibility:visible;mso-wrap-style:square;mso-width-percent:0;mso-height-percent:0;mso-wrap-distance-left:9pt;mso-wrap-distance-top:3.6pt;mso-wrap-distance-right:9pt;mso-wrap-distance-bottom:3.6pt;mso-position-horizontal:right;mso-position-horizontal-relative:margin;mso-position-vertical:absolute;mso-position-vertical-relative:text;mso-width-percent:0;mso-height-percent:0;mso-width-relative:margin;mso-height-relative:margin;v-text-anchor:top" o:gfxdata="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" strokecolor="white [3212]">
+                <v:textbox>
+                  <w:txbxContent>
+                    <w:p>
+                      <w:pPr>
+                        <w:jc w:val="center"/>
+                      </w:pPr>
+                      <w:r>
+                        <w:rPr>
+                          <w:rFonts w:ascii="Times New Roman" w:hAnsi="Times New Roman" w:cs="Times New Roman"/>
+                          <w:sz w:val="24"/>
+                          <w:szCs w:val="24"/>
+                        </w:rPr>
+                        <w:drawing>
+                          <wp:inline distT="0" distB="0" distL="0" distR="0" wp14:anchorId="53AE5D3F" wp14:editId="633C252F">
+                            <wp:extent cx="4019550" cy="3178059"/>
+                            <wp:effectExtent l="0" t="0" r="0" b="3810"/>
+                            <wp:docPr id="11" name="Рисунок 11"/>
+                            <wp:cNvGraphicFramePr>
+                              <a:graphicFrameLocks xmlns:a="http://schemas.openxmlformats.org/drawingml/2006/main" noChangeAspect="1"/>
+                            </wp:cNvGraphicFramePr>
+                            <a:graphic xmlns:a="http://schemas.openxmlformats.org/drawingml/2006/main">
+                              <a:graphicData uri="http://schemas.openxmlformats.org/drawingml/2006/picture">
+                                <pic:pic xmlns:pic="http://schemas.openxmlformats.org/drawingml/2006/picture">
+                                  <pic:nvPicPr>
+                                    <pic:cNvPr id="1" name=""/>
+                                    <pic:cNvPicPr/>
+                                  </pic:nvPicPr>
+                                  <pic:blipFill>
+                                    <a:blip r:embed="rId21"/>
+                                    <a:stretch>
+                                      <a:fillRect/>
+                                    </a:stretch>
+                                  </pic:blipFill>
+                                  <pic:spPr>
+                                    <a:xfrm>
+                                      <a:off x="0" y="0"/>
+                                      <a:ext cx="4028941" cy="3185484"/>
+                                    </a:xfrm>
+                                    <a:prstGeom prst="rect">
+                                      <a:avLst/>
+                                    </a:prstGeom>
+                                  </pic:spPr>
+                                </pic:pic>
+                              </a:graphicData>
+                            </a:graphic>
+                          </wp:inline>
+                        </w:drawing>
+                      </w:r>
+                    </w:p>
+                    <w:p>
+                      <w:r>
+                        <w:t xml:space="preserve">Рис. </w:t>
+                      </w:r>
+                      <w:r>
+                        <w:t>8</w:t>
+                      </w:r>
+                      <w:r>
+                        <w:t>.</w:t>
+                      </w:r>
+                      <w:r>
+                        <w:t xml:space="preserve"> Окно выбора генератора для проекта</w:t>
+                      </w:r>
+                    </w:p>
+                    <w:p/>
+                  </w:txbxContent>
+                </v:textbox>
+                <w10:wrap type="square" anchorx="margin"/>
+              </v:shape>
+            </w:pict>
+          </mc:Fallback>
+        </mc:AlternateContent>
+      </w:r>
+      <w:r>
+        <w:rPr>
+          <w:rFonts w:ascii="Times New Roman" w:hAnsi="Times New Roman" w:cs="Times New Roman"/>
+          <w:sz w:val="24"/>
+          <w:szCs w:val="24"/>
+        </w:rPr>
+        <w:t>Если конфигурация завершена успешно, то в</w:t>
+      </w:r>
+      <w:r>
+        <w:rPr>
+          <w:rFonts w:ascii="Times New Roman" w:hAnsi="Times New Roman" w:cs="Times New Roman"/>
+          <w:sz w:val="24"/>
+          <w:szCs w:val="24"/>
+        </w:rPr>
+        <w:t xml:space="preserve"> нижней</w:t>
+      </w:r>
+      <w:r>
+        <w:rPr>
+          <w:rFonts w:ascii="Times New Roman" w:hAnsi="Times New Roman" w:cs="Times New Roman"/>
+          <w:sz w:val="24"/>
+          <w:szCs w:val="24"/>
+        </w:rPr>
+        <w:t xml:space="preserve"> области отображения информации будет указано</w:t>
+      </w:r>
+      <w:r>
+        <w:rPr>
+          <w:rFonts w:ascii="Times New Roman" w:hAnsi="Times New Roman" w:cs="Times New Roman"/>
+          <w:sz w:val="24"/>
+          <w:szCs w:val="24"/>
+        </w:rPr>
+        <w:t xml:space="preserve"> “</w:t>
+      </w:r>
+      <w:r>
+        <w:rPr>
+          <w:rFonts w:ascii="Times New Roman" w:hAnsi="Times New Roman" w:cs="Times New Roman"/>
+          <w:sz w:val="24"/>
+          <w:szCs w:val="24"/>
+          <w:lang w:val="en-US"/>
+        </w:rPr>
+        <w:t>Configuring</w:t>
+      </w:r>
+      <w:r>
+        <w:rPr>
+          <w:rFonts w:ascii="Times New Roman" w:hAnsi="Times New Roman" w:cs="Times New Roman"/>
+          <w:sz w:val="24"/>
+          <w:szCs w:val="24"/>
+        </w:rPr>
+        <w:t xml:space="preserve"> </w:t>
+      </w:r>
+      <w:r>
+        <w:rPr>
+          <w:rFonts w:ascii="Times New Roman" w:hAnsi="Times New Roman" w:cs="Times New Roman"/>
+          <w:sz w:val="24"/>
+          <w:szCs w:val="24"/>
+          <w:lang w:val="en-US"/>
+        </w:rPr>
+        <w:t>done</w:t>
+      </w:r>
+      <w:r>
+        <w:rPr>
+          <w:rFonts w:ascii="Times New Roman" w:hAnsi="Times New Roman" w:cs="Times New Roman"/>
+          <w:sz w:val="24"/>
+          <w:szCs w:val="24"/>
+        </w:rPr>
+        <w:t>”</w:t>
+      </w:r>
+      <w:r>
+        <w:rPr>
+          <w:rFonts w:ascii="Times New Roman" w:hAnsi="Times New Roman" w:cs="Times New Roman"/>
+          <w:sz w:val="24"/>
+          <w:szCs w:val="24"/>
+        </w:rPr>
+        <w:t xml:space="preserve">. </w:t>
+      </w:r>
+      <w:r>
+        <w:rPr>
+          <w:rFonts w:ascii="Times New Roman" w:hAnsi="Times New Roman" w:cs="Times New Roman"/>
+          <w:sz w:val="24"/>
+          <w:szCs w:val="24"/>
+        </w:rPr>
+        <w:t xml:space="preserve">Далее следует нажать на кнопку </w:t>
+      </w:r>
+      <w:r>
+        <w:rPr>
+          <w:rFonts w:ascii="Times New Roman" w:hAnsi="Times New Roman" w:cs="Times New Roman"/>
+          <w:sz w:val="24"/>
+          <w:szCs w:val="24"/>
+        </w:rPr>
+        <w:t>“</w:t>
+      </w:r>
+      <w:r>
+        <w:rPr>
+          <w:rFonts w:ascii="Times New Roman" w:hAnsi="Times New Roman" w:cs="Times New Roman"/>
+          <w:sz w:val="24"/>
+          <w:szCs w:val="24"/>
+          <w:lang w:val="en-US"/>
+        </w:rPr>
+        <w:t>Generate</w:t>
+      </w:r>
+      <w:r>
+        <w:rPr>
+          <w:rFonts w:ascii="Times New Roman" w:hAnsi="Times New Roman" w:cs="Times New Roman"/>
+          <w:sz w:val="24"/>
+          <w:szCs w:val="24"/>
+        </w:rPr>
+        <w:t>”</w:t>
+      </w:r>
+      <w:r>
+        <w:rPr>
+          <w:rFonts w:ascii="Times New Roman" w:hAnsi="Times New Roman" w:cs="Times New Roman"/>
+          <w:sz w:val="24"/>
+          <w:szCs w:val="24"/>
+        </w:rPr>
+        <w:t xml:space="preserve"> и ждать появления сообщения </w:t>
+      </w:r>
+      <w:r>
+        <w:rPr>
+          <w:rFonts w:ascii="Times New Roman" w:hAnsi="Times New Roman" w:cs="Times New Roman"/>
+          <w:sz w:val="24"/>
+          <w:szCs w:val="24"/>
+        </w:rPr>
+        <w:t>“</w:t>
+      </w:r>
+      <w:r>
+        <w:rPr>
+          <w:rFonts w:ascii="Times New Roman" w:hAnsi="Times New Roman" w:cs="Times New Roman"/>
+          <w:sz w:val="24"/>
+          <w:szCs w:val="24"/>
+          <w:lang w:val="en-US"/>
+        </w:rPr>
+        <w:t>Generating</w:t>
+      </w:r>
+      <w:r>
+        <w:rPr>
+          <w:rFonts w:ascii="Times New Roman" w:hAnsi="Times New Roman" w:cs="Times New Roman"/>
+          <w:sz w:val="24"/>
+          <w:szCs w:val="24"/>
+        </w:rPr>
+        <w:t xml:space="preserve"> </w:t>
+      </w:r>
+      <w:r>
+        <w:rPr>
+          <w:rFonts w:ascii="Times New Roman" w:hAnsi="Times New Roman" w:cs="Times New Roman"/>
+          <w:sz w:val="24"/>
+          <w:szCs w:val="24"/>
+          <w:lang w:val="en-US"/>
+        </w:rPr>
+        <w:t>done</w:t>
+      </w:r>
+      <w:r>
+        <w:rPr>
+          <w:rFonts w:ascii="Times New Roman" w:hAnsi="Times New Roman" w:cs="Times New Roman"/>
+          <w:sz w:val="24"/>
+          <w:szCs w:val="24"/>
+        </w:rPr>
+        <w:t>”</w:t>
+      </w:r>
+      <w:r>
+        <w:rPr>
+          <w:rFonts w:ascii="Times New Roman" w:hAnsi="Times New Roman" w:cs="Times New Roman"/>
+          <w:sz w:val="24"/>
+          <w:szCs w:val="24"/>
+        </w:rPr>
+        <w:t xml:space="preserve">. После чего можно перейти в директорию, куда производилась сборка и выполнить команду </w:t>
+      </w:r>
+      <w:r>
+        <w:rPr>
+          <w:rFonts w:ascii="Times New Roman" w:hAnsi="Times New Roman" w:cs="Times New Roman"/>
+          <w:b/>
+          <w:sz w:val="24"/>
+          <w:szCs w:val="24"/>
+          <w:lang w:val="en-US"/>
+        </w:rPr>
+        <w:t>make</w:t>
+      </w:r>
+      <w:r>
+        <w:rPr>
+          <w:rFonts w:ascii="Times New Roman" w:hAnsi="Times New Roman" w:cs="Times New Roman"/>
+          <w:sz w:val="24"/>
+          <w:szCs w:val="24"/>
+        </w:rPr>
+        <w:t xml:space="preserve">. Это создаст исполняемый файл </w:t>
+      </w:r>
+      <w:r>
+        <w:rPr>
+          <w:rFonts w:ascii="Times New Roman" w:hAnsi="Times New Roman" w:cs="Times New Roman"/>
+          <w:sz w:val="24"/>
+          <w:szCs w:val="24"/>
+          <w:lang w:val="en-US"/>
+        </w:rPr>
+        <w:t>ThreadPoolCMakeApp</w:t>
+      </w:r>
+      <w:r>
+        <w:rPr>
+          <w:rFonts w:ascii="Times New Roman" w:hAnsi="Times New Roman" w:cs="Times New Roman"/>
+          <w:sz w:val="24"/>
+          <w:szCs w:val="24"/>
+        </w:rPr>
+        <w:t>.</w:t>
+      </w:r>
     </w:p>
     <w:p>
       <w:pPr>
@@ -2205,7 +3248,7 @@
         </w:rPr>
         <w:t xml:space="preserve"> (</w:t>
       </w:r>
-      <w:hyperlink r:id="rId19" w:anchor="download)" w:history="1">
+      <w:hyperlink r:id="rId22" w:anchor="download)" w:history="1">
         <w:r>
           <w:rPr>
             <w:rStyle w:val="a3"/>
@@ -2308,6 +3351,7 @@
         <w:rPr>
           <w:rFonts w:ascii="Times New Roman" w:hAnsi="Times New Roman" w:cs="Times New Roman"/>
           <w:b/>
+          <w:i/>
           <w:sz w:val="24"/>
           <w:szCs w:val="24"/>
         </w:rPr>
@@ -2316,11 +3360,14 @@
         <w:rPr>
           <w:rFonts w:ascii="Times New Roman" w:hAnsi="Times New Roman" w:cs="Times New Roman"/>
           <w:b/>
+          <w:i/>
           <w:sz w:val="24"/>
           <w:szCs w:val="24"/>
         </w:rPr>
         <w:t>Использованные источники:</w:t>
       </w:r>
+      <w:bookmarkStart w:id="0" w:name="_GoBack"/>
+      <w:bookmarkEnd w:id="0"/>
     </w:p>
     <w:p>
       <w:pPr>
@@ -2339,7 +3386,7 @@
         </w:rPr>
         <w:t xml:space="preserve">1) </w:t>
       </w:r>
-      <w:hyperlink r:id="rId20" w:history="1">
+      <w:hyperlink r:id="rId23" w:history="1">
         <w:r>
           <w:rPr>
             <w:rStyle w:val="a3"/>
@@ -2548,7 +3595,7 @@
         </w:rPr>
         <w:t xml:space="preserve">2) </w:t>
       </w:r>
-      <w:hyperlink r:id="rId21" w:history="1">
+      <w:hyperlink r:id="rId24" w:history="1">
         <w:r>
           <w:rPr>
             <w:rStyle w:val="a3"/>

</xml_diff>